<commit_message>
updating the sequence diagram
</commit_message>
<xml_diff>
--- a/Activity_description_guide.docx
+++ b/Activity_description_guide.docx
@@ -163,11 +163,82 @@
           <w:noProof/>
         </w:rPr>
         <w:lastRenderedPageBreak/>
+        <mc:AlternateContent>
+          <mc:Choice Requires="wps">
+            <w:drawing>
+              <wp:inline distT="0" distB="0" distL="0" distR="0">
+                <wp:extent cx="274320" cy="274320"/>
+                <wp:effectExtent l="0" t="0" r="0" b="0"/>
+                <wp:docPr id="3" name="Rectangle 3" descr="https://mail.cognizant.com/owa/attachment.ashx?id=RgAAAABJfnp9dPxKSYVWXdD4u8avBwBeXZBQsLX4QopVDr%2f%2fFdwvAAAAmuaXAABeXZBQsLX4QopVDr%2f%2fFdwvAAAAu4mBAAAJ&amp;attcnt=1&amp;attid0=BAAAAAAA&amp;attcid0=6f4bcffb-81a3-43bf-bc75-98000c81c467"/>
+                <wp:cNvGraphicFramePr>
+                  <a:graphicFrameLocks xmlns:a="http://schemas.openxmlformats.org/drawingml/2006/main" noChangeAspect="1"/>
+                </wp:cNvGraphicFramePr>
+                <a:graphic xmlns:a="http://schemas.openxmlformats.org/drawingml/2006/main">
+                  <a:graphicData uri="http://schemas.microsoft.com/office/word/2010/wordprocessingShape">
+                    <wps:wsp>
+                      <wps:cNvSpPr>
+                        <a:spLocks noChangeAspect="1" noChangeArrowheads="1"/>
+                      </wps:cNvSpPr>
+                      <wps:spPr bwMode="auto">
+                        <a:xfrm>
+                          <a:off x="0" y="0"/>
+                          <a:ext cx="274320" cy="274320"/>
+                        </a:xfrm>
+                        <a:prstGeom prst="rect">
+                          <a:avLst/>
+                        </a:prstGeom>
+                        <a:noFill/>
+                        <a:ln>
+                          <a:noFill/>
+                        </a:ln>
+                        <a:extLst>
+                          <a:ext uri="{909E8E84-426E-40DD-AFC4-6F175D3DCCD1}">
+                            <a14:hiddenFill xmlns:a14="http://schemas.microsoft.com/office/drawing/2010/main">
+                              <a:solidFill>
+                                <a:srgbClr val="FFFFFF"/>
+                              </a:solidFill>
+                            </a14:hiddenFill>
+                          </a:ext>
+                          <a:ext uri="{91240B29-F687-4F45-9708-019B960494DF}">
+                            <a14:hiddenLine xmlns:a14="http://schemas.microsoft.com/office/drawing/2010/main" w="9525">
+                              <a:solidFill>
+                                <a:srgbClr val="000000"/>
+                              </a:solidFill>
+                              <a:miter lim="800000"/>
+                              <a:headEnd/>
+                              <a:tailEnd/>
+                            </a14:hiddenLine>
+                          </a:ext>
+                        </a:extLst>
+                      </wps:spPr>
+                      <wps:bodyPr rot="0" vert="horz" wrap="square" lIns="91440" tIns="45720" rIns="91440" bIns="45720" anchor="t" anchorCtr="0" upright="1">
+                        <a:noAutofit/>
+                      </wps:bodyPr>
+                    </wps:wsp>
+                  </a:graphicData>
+                </a:graphic>
+              </wp:inline>
+            </w:drawing>
+          </mc:Choice>
+          <mc:Fallback>
+            <w:pict>
+              <v:rect w14:anchorId="3B903890" id="Rectangle 3" o:spid="_x0000_s1026" alt="https://mail.cognizant.com/owa/attachment.ashx?id=RgAAAABJfnp9dPxKSYVWXdD4u8avBwBeXZBQsLX4QopVDr%2f%2fFdwvAAAAmuaXAABeXZBQsLX4QopVDr%2f%2fFdwvAAAAu4mBAAAJ&amp;attcnt=1&amp;attid0=BAAAAAAA&amp;attcid0=6f4bcffb-81a3-43bf-bc75-98000c81c467" style="width:21.6pt;height:21.6pt;visibility:visible;mso-wrap-style:square;mso-left-percent:-10001;mso-top-percent:-10001;mso-position-horizontal:absolute;mso-position-horizontal-relative:char;mso-position-vertical:absolute;mso-position-vertical-relative:line;mso-left-percent:-10001;mso-top-percent:-10001;v-text-anchor:top" o:gfxdata="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" filled="f" stroked="f">
+                <o:lock v:ext="edit" aspectratio="t"/>
+                <w10:anchorlock/>
+              </v:rect>
+            </w:pict>
+          </mc:Fallback>
+        </mc:AlternateContent>
+      </w:r>
+      <w:r>
+        <w:rPr>
+          <w:noProof/>
+        </w:rPr>
         <w:drawing>
           <wp:inline distT="0" distB="0" distL="0" distR="0">
-            <wp:extent cx="5943600" cy="4700847"/>
-            <wp:effectExtent l="0" t="0" r="0" b="0"/>
-            <wp:docPr id="2" name="Picture 2" descr="C:\Users\623731\Desktop\sequence_diagram.PNG"/>
+            <wp:extent cx="5238750" cy="4276725"/>
+            <wp:effectExtent l="0" t="0" r="0" b="9525"/>
+            <wp:docPr id="5" name="Picture 5" descr="C:\Users\623731\Desktop\pastedImage.png"/>
             <wp:cNvGraphicFramePr>
               <a:graphicFrameLocks xmlns:a="http://schemas.openxmlformats.org/drawingml/2006/main" noChangeAspect="1"/>
             </wp:cNvGraphicFramePr>
@@ -175,7 +246,7 @@
               <a:graphicData uri="http://schemas.openxmlformats.org/drawingml/2006/picture">
                 <pic:pic xmlns:pic="http://schemas.openxmlformats.org/drawingml/2006/picture">
                   <pic:nvPicPr>
-                    <pic:cNvPr id="0" name="Picture 1" descr="C:\Users\623731\Desktop\sequence_diagram.PNG"/>
+                    <pic:cNvPr id="0" name="Picture 8" descr="C:\Users\623731\Desktop\pastedImage.png"/>
                     <pic:cNvPicPr>
                       <a:picLocks noChangeAspect="1" noChangeArrowheads="1"/>
                     </pic:cNvPicPr>
@@ -196,7 +267,7 @@
                   <pic:spPr bwMode="auto">
                     <a:xfrm>
                       <a:off x="0" y="0"/>
-                      <a:ext cx="5943600" cy="4700847"/>
+                      <a:ext cx="5238750" cy="4276725"/>
                     </a:xfrm>
                     <a:prstGeom prst="rect">
                       <a:avLst/>

</xml_diff>